<commit_message>
finishing for today presentation
</commit_message>
<xml_diff>
--- a/tahak_prezentace.docx
+++ b/tahak_prezentace.docx
@@ -193,21 +193,7 @@
           <w:sz w:val="24"/>
           <w:szCs w:val="24"/>
         </w:rPr>
-        <w:t xml:space="preserve"> Poškození záznamu v počítačovém systému a na nosiči informací a zásah do vybavení počítače z </w:t>
-      </w:r>
-      <w:r>
-        <w:rPr>
-          <w:sz w:val="24"/>
-          <w:szCs w:val="24"/>
-        </w:rPr>
-        <w:t>nedbalosti – Je</w:t>
-      </w:r>
-      <w:r>
-        <w:rPr>
-          <w:sz w:val="24"/>
-          <w:szCs w:val="24"/>
-        </w:rPr>
-        <w:t xml:space="preserve"> poškození, zničení nebo učiní neupotřebitelnými a tím způsobí na cizím majetku značnou </w:t>
+        <w:t xml:space="preserve"> Poškození záznamu v počítačovém systému a na nosiči informací a zásah do vybavení počítače z nedbalosti – Je poškození, zničení nebo učiní neupotřebitelnými a tím způsobí na cizím majetku značnou </w:t>
       </w:r>
     </w:p>
     <w:p>
@@ -292,46 +278,21 @@
         <w:rPr>
           <w:sz w:val="24"/>
           <w:szCs w:val="24"/>
-          <w:lang w:val="en-US"/>
-        </w:rPr>
-      </w:pPr>
-      <w:r>
-        <w:rPr>
-          <w:sz w:val="24"/>
-          <w:szCs w:val="24"/>
-          <w:lang w:val="en-US"/>
-        </w:rPr>
-        <w:t xml:space="preserve">V </w:t>
-      </w:r>
-      <w:r>
-        <w:rPr>
-          <w:sz w:val="24"/>
-          <w:szCs w:val="24"/>
-        </w:rPr>
-        <w:t>celku</w:t>
-      </w:r>
-      <w:r>
-        <w:rPr>
-          <w:sz w:val="24"/>
-          <w:szCs w:val="24"/>
-          <w:lang w:val="en-US"/>
-        </w:rPr>
-        <w:t xml:space="preserve"> </w:t>
-      </w:r>
-      <w:r>
-        <w:rPr>
-          <w:sz w:val="24"/>
-          <w:szCs w:val="24"/>
-        </w:rPr>
-        <w:t>žádný. Zákon o kybernetické bezpečnosti výhradně upravuje větší NÚKIB vydá varování o existenci hrozby v oblasti KB, na kterou je nutné bezprostředně reagovat.</w:t>
-      </w:r>
-    </w:p>
-    <w:p>
-      <w:pPr>
-        <w:rPr>
-          <w:sz w:val="24"/>
-          <w:szCs w:val="24"/>
-          <w:lang w:val="en-US"/>
+        </w:rPr>
+      </w:pPr>
+      <w:r>
+        <w:rPr>
+          <w:sz w:val="24"/>
+          <w:szCs w:val="24"/>
+        </w:rPr>
+        <w:t>V celku žádný. Zákon o kybernetické bezpečnosti výhradně upravuje větší NÚKIB vydá varování o existenci hrozby v oblasti KB, na kterou je nutné bezprostředně reagovat.</w:t>
+      </w:r>
+    </w:p>
+    <w:p>
+      <w:pPr>
+        <w:rPr>
+          <w:sz w:val="24"/>
+          <w:szCs w:val="24"/>
         </w:rPr>
       </w:pPr>
       <w:r>
@@ -368,34 +329,67 @@
           <w:sz w:val="28"/>
           <w:szCs w:val="28"/>
         </w:rPr>
-        <w:t>Právní odpovědnost s připojením k</w:t>
-      </w:r>
-      <w:r>
-        <w:rPr>
-          <w:b/>
-          <w:bCs/>
-          <w:sz w:val="28"/>
-          <w:szCs w:val="28"/>
-        </w:rPr>
-        <w:t> </w:t>
-      </w:r>
-      <w:r>
-        <w:rPr>
-          <w:b/>
-          <w:bCs/>
-          <w:sz w:val="28"/>
-          <w:szCs w:val="28"/>
-        </w:rPr>
-        <w:t>internetu</w:t>
-      </w:r>
-    </w:p>
-    <w:p>
-      <w:pPr>
-        <w:rPr>
-          <w:b/>
-          <w:bCs/>
-          <w:sz w:val="28"/>
-          <w:szCs w:val="28"/>
+        <w:t>Právní odpovědnost s připojením k internetu</w:t>
+      </w:r>
+    </w:p>
+    <w:p>
+      <w:pPr>
+        <w:rPr>
+          <w:sz w:val="24"/>
+          <w:szCs w:val="24"/>
+        </w:rPr>
+      </w:pPr>
+      <w:r>
+        <w:rPr>
+          <w:sz w:val="24"/>
+          <w:szCs w:val="24"/>
+        </w:rPr>
+        <w:lastRenderedPageBreak/>
+        <w:t xml:space="preserve">Právo na přístup k internetu bez omezování patří jako základní lidské </w:t>
+      </w:r>
+      <w:r>
+        <w:rPr>
+          <w:sz w:val="24"/>
+          <w:szCs w:val="24"/>
+        </w:rPr>
+        <w:t>právo na informace a svobodu projevu a přístup k informacím.</w:t>
+      </w:r>
+    </w:p>
+    <w:p>
+      <w:pPr>
+        <w:rPr>
+          <w:sz w:val="24"/>
+          <w:szCs w:val="24"/>
+        </w:rPr>
+      </w:pPr>
+      <w:r>
+        <w:rPr>
+          <w:sz w:val="24"/>
+          <w:szCs w:val="24"/>
+        </w:rPr>
+        <w:t>Pro používání připojení k internetu si každý operátor klade své podmínky a u mého providera internetového připojení nemám žádné právní odpovědnosti</w:t>
+      </w:r>
+      <w:r>
+        <w:rPr>
+          <w:sz w:val="24"/>
+          <w:szCs w:val="24"/>
+        </w:rPr>
+        <w:t>.</w:t>
+      </w:r>
+    </w:p>
+    <w:p>
+      <w:pPr>
+        <w:rPr>
+          <w:sz w:val="24"/>
+          <w:szCs w:val="24"/>
+        </w:rPr>
+      </w:pPr>
+    </w:p>
+    <w:p>
+      <w:pPr>
+        <w:rPr>
+          <w:sz w:val="24"/>
+          <w:szCs w:val="24"/>
           <w:lang w:val="en-US"/>
         </w:rPr>
       </w:pPr>
@@ -815,6 +809,7 @@
   <w:style w:type="character" w:default="1" w:styleId="Standardnpsmoodstavce">
     <w:name w:val="Default Paragraph Font"/>
     <w:uiPriority w:val="1"/>
+    <w:semiHidden/>
     <w:unhideWhenUsed/>
   </w:style>
   <w:style w:type="table" w:default="1" w:styleId="Normlntabulka">

</xml_diff>

<commit_message>
last commit before my ride to my execution
</commit_message>
<xml_diff>
--- a/tahak_prezentace.docx
+++ b/tahak_prezentace.docx
@@ -5,6 +5,7 @@
     <w:p>
       <w:pPr>
         <w:rPr>
+          <w:rFonts w:cstheme="minorHAnsi"/>
           <w:b/>
           <w:bCs/>
           <w:sz w:val="32"/>
@@ -13,6 +14,7 @@
       </w:pPr>
       <w:r>
         <w:rPr>
+          <w:rFonts w:cstheme="minorHAnsi"/>
           <w:b/>
           <w:bCs/>
           <w:sz w:val="28"/>
@@ -22,6 +24,7 @@
       </w:r>
       <w:r>
         <w:rPr>
+          <w:rFonts w:cstheme="minorHAnsi"/>
           <w:b/>
           <w:bCs/>
           <w:sz w:val="28"/>
@@ -31,6 +34,7 @@
       </w:r>
       <w:r>
         <w:rPr>
+          <w:rFonts w:cstheme="minorHAnsi"/>
           <w:b/>
           <w:bCs/>
           <w:sz w:val="28"/>
@@ -40,6 +44,7 @@
       </w:r>
       <w:r>
         <w:rPr>
+          <w:rFonts w:cstheme="minorHAnsi"/>
           <w:b/>
           <w:bCs/>
           <w:sz w:val="28"/>
@@ -51,12 +56,14 @@
     <w:p>
       <w:pPr>
         <w:rPr>
-          <w:sz w:val="24"/>
-          <w:szCs w:val="24"/>
-        </w:rPr>
-      </w:pPr>
-      <w:r>
-        <w:rPr>
+          <w:rFonts w:cstheme="minorHAnsi"/>
+          <w:sz w:val="24"/>
+          <w:szCs w:val="24"/>
+        </w:rPr>
+      </w:pPr>
+      <w:r>
+        <w:rPr>
+          <w:rFonts w:cstheme="minorHAnsi"/>
           <w:b/>
           <w:bCs/>
           <w:sz w:val="24"/>
@@ -66,6 +73,7 @@
       </w:r>
       <w:r>
         <w:rPr>
+          <w:rFonts w:cstheme="minorHAnsi"/>
           <w:sz w:val="24"/>
           <w:szCs w:val="24"/>
         </w:rPr>
@@ -75,12 +83,14 @@
     <w:p>
       <w:pPr>
         <w:rPr>
-          <w:sz w:val="24"/>
-          <w:szCs w:val="24"/>
-        </w:rPr>
-      </w:pPr>
-      <w:r>
-        <w:rPr>
+          <w:rFonts w:cstheme="minorHAnsi"/>
+          <w:sz w:val="24"/>
+          <w:szCs w:val="24"/>
+        </w:rPr>
+      </w:pPr>
+      <w:r>
+        <w:rPr>
+          <w:rFonts w:cstheme="minorHAnsi"/>
           <w:sz w:val="24"/>
           <w:szCs w:val="24"/>
         </w:rPr>
@@ -90,12 +100,14 @@
     <w:p>
       <w:pPr>
         <w:rPr>
-          <w:sz w:val="24"/>
-          <w:szCs w:val="24"/>
-        </w:rPr>
-      </w:pPr>
-      <w:r>
-        <w:rPr>
+          <w:rFonts w:cstheme="minorHAnsi"/>
+          <w:sz w:val="24"/>
+          <w:szCs w:val="24"/>
+        </w:rPr>
+      </w:pPr>
+      <w:r>
+        <w:rPr>
+          <w:rFonts w:cstheme="minorHAnsi"/>
           <w:sz w:val="24"/>
           <w:szCs w:val="24"/>
         </w:rPr>
@@ -103,6 +115,7 @@
       </w:r>
       <w:r>
         <w:rPr>
+          <w:rFonts w:cstheme="minorHAnsi"/>
           <w:sz w:val="24"/>
           <w:szCs w:val="24"/>
         </w:rPr>
@@ -111,6 +124,7 @@
       </w:r>
       <w:r>
         <w:rPr>
+          <w:rFonts w:cstheme="minorHAnsi"/>
           <w:sz w:val="24"/>
           <w:szCs w:val="24"/>
         </w:rPr>
@@ -121,12 +135,14 @@
     <w:p>
       <w:pPr>
         <w:rPr>
-          <w:sz w:val="24"/>
-          <w:szCs w:val="24"/>
-        </w:rPr>
-      </w:pPr>
-      <w:r>
-        <w:rPr>
+          <w:rFonts w:cstheme="minorHAnsi"/>
+          <w:sz w:val="24"/>
+          <w:szCs w:val="24"/>
+        </w:rPr>
+      </w:pPr>
+      <w:r>
+        <w:rPr>
+          <w:rFonts w:cstheme="minorHAnsi"/>
           <w:b/>
           <w:bCs/>
           <w:sz w:val="24"/>
@@ -136,6 +152,7 @@
       </w:r>
       <w:r>
         <w:rPr>
+          <w:rFonts w:cstheme="minorHAnsi"/>
           <w:sz w:val="24"/>
           <w:szCs w:val="24"/>
         </w:rPr>
@@ -145,12 +162,14 @@
     <w:p>
       <w:pPr>
         <w:rPr>
-          <w:sz w:val="24"/>
-          <w:szCs w:val="24"/>
-        </w:rPr>
-      </w:pPr>
-      <w:r>
-        <w:rPr>
+          <w:rFonts w:cstheme="minorHAnsi"/>
+          <w:sz w:val="24"/>
+          <w:szCs w:val="24"/>
+        </w:rPr>
+      </w:pPr>
+      <w:r>
+        <w:rPr>
+          <w:rFonts w:cstheme="minorHAnsi"/>
           <w:sz w:val="24"/>
           <w:szCs w:val="24"/>
         </w:rPr>
@@ -160,13 +179,14 @@
     <w:p>
       <w:pPr>
         <w:rPr>
-          <w:sz w:val="24"/>
-          <w:szCs w:val="24"/>
-          <w:lang w:val="en-US"/>
-        </w:rPr>
-      </w:pPr>
-      <w:r>
-        <w:rPr>
+          <w:rFonts w:cstheme="minorHAnsi"/>
+          <w:sz w:val="24"/>
+          <w:szCs w:val="24"/>
+        </w:rPr>
+      </w:pPr>
+      <w:r>
+        <w:rPr>
+          <w:rFonts w:cstheme="minorHAnsi"/>
           <w:sz w:val="24"/>
           <w:szCs w:val="24"/>
         </w:rPr>
@@ -175,6 +195,7 @@
       <w:proofErr w:type="spellStart"/>
       <w:r>
         <w:rPr>
+          <w:rFonts w:cstheme="minorHAnsi"/>
           <w:sz w:val="24"/>
           <w:szCs w:val="24"/>
         </w:rPr>
@@ -183,6 +204,7 @@
       <w:proofErr w:type="spellEnd"/>
       <w:r>
         <w:rPr>
+          <w:rFonts w:cstheme="minorHAnsi"/>
           <w:sz w:val="24"/>
           <w:szCs w:val="24"/>
         </w:rPr>
@@ -192,12 +214,14 @@
     <w:p>
       <w:pPr>
         <w:rPr>
-          <w:sz w:val="24"/>
-          <w:szCs w:val="24"/>
-        </w:rPr>
-      </w:pPr>
-      <w:r>
-        <w:rPr>
+          <w:rFonts w:cstheme="minorHAnsi"/>
+          <w:sz w:val="24"/>
+          <w:szCs w:val="24"/>
+        </w:rPr>
+      </w:pPr>
+      <w:r>
+        <w:rPr>
+          <w:rFonts w:cstheme="minorHAnsi"/>
           <w:sz w:val="24"/>
           <w:szCs w:val="24"/>
         </w:rPr>
@@ -207,12 +231,14 @@
     <w:p>
       <w:pPr>
         <w:rPr>
-          <w:sz w:val="24"/>
-          <w:szCs w:val="24"/>
-        </w:rPr>
-      </w:pPr>
-      <w:r>
-        <w:rPr>
+          <w:rFonts w:cstheme="minorHAnsi"/>
+          <w:sz w:val="24"/>
+          <w:szCs w:val="24"/>
+        </w:rPr>
+      </w:pPr>
+      <w:r>
+        <w:rPr>
+          <w:rFonts w:cstheme="minorHAnsi"/>
           <w:b/>
           <w:bCs/>
           <w:sz w:val="24"/>
@@ -222,6 +248,7 @@
       </w:r>
       <w:r>
         <w:rPr>
+          <w:rFonts w:cstheme="minorHAnsi"/>
           <w:sz w:val="24"/>
           <w:szCs w:val="24"/>
         </w:rPr>
@@ -231,12 +258,14 @@
     <w:p>
       <w:pPr>
         <w:rPr>
-          <w:sz w:val="24"/>
-          <w:szCs w:val="24"/>
-        </w:rPr>
-      </w:pPr>
-      <w:r>
-        <w:rPr>
+          <w:rFonts w:cstheme="minorHAnsi"/>
+          <w:sz w:val="24"/>
+          <w:szCs w:val="24"/>
+        </w:rPr>
+      </w:pPr>
+      <w:r>
+        <w:rPr>
+          <w:rFonts w:cstheme="minorHAnsi"/>
           <w:sz w:val="24"/>
           <w:szCs w:val="24"/>
         </w:rPr>
@@ -244,6 +273,7 @@
       </w:r>
       <w:r>
         <w:rPr>
+          <w:rFonts w:cstheme="minorHAnsi"/>
           <w:sz w:val="24"/>
           <w:szCs w:val="24"/>
         </w:rPr>
@@ -251,6 +281,7 @@
       </w:r>
       <w:r>
         <w:rPr>
+          <w:rFonts w:cstheme="minorHAnsi"/>
           <w:sz w:val="24"/>
           <w:szCs w:val="24"/>
         </w:rPr>
@@ -260,6 +291,7 @@
     <w:p>
       <w:pPr>
         <w:rPr>
+          <w:rFonts w:cstheme="minorHAnsi"/>
           <w:b/>
           <w:bCs/>
           <w:sz w:val="28"/>
@@ -268,6 +300,7 @@
       </w:pPr>
       <w:r>
         <w:rPr>
+          <w:rFonts w:cstheme="minorHAnsi"/>
           <w:b/>
           <w:bCs/>
           <w:sz w:val="28"/>
@@ -279,24 +312,172 @@
     <w:p>
       <w:pPr>
         <w:rPr>
+          <w:rFonts w:cstheme="minorHAnsi"/>
+          <w:sz w:val="24"/>
+          <w:szCs w:val="24"/>
+        </w:rPr>
+      </w:pPr>
+      <w:r>
+        <w:rPr>
+          <w:rFonts w:cstheme="minorHAnsi"/>
+          <w:sz w:val="24"/>
+          <w:szCs w:val="24"/>
+        </w:rPr>
+        <w:t xml:space="preserve">CERT – </w:t>
+      </w:r>
+      <w:proofErr w:type="spellStart"/>
+      <w:r>
+        <w:rPr>
+          <w:rFonts w:cstheme="minorHAnsi"/>
+          <w:sz w:val="24"/>
+          <w:szCs w:val="24"/>
+        </w:rPr>
+        <w:t>Computer</w:t>
+      </w:r>
+      <w:proofErr w:type="spellEnd"/>
+      <w:r>
+        <w:rPr>
+          <w:rFonts w:cstheme="minorHAnsi"/>
+          <w:sz w:val="24"/>
+          <w:szCs w:val="24"/>
+        </w:rPr>
+        <w:t xml:space="preserve"> </w:t>
+      </w:r>
+      <w:proofErr w:type="spellStart"/>
+      <w:r>
+        <w:rPr>
+          <w:rFonts w:cstheme="minorHAnsi"/>
+          <w:sz w:val="24"/>
+          <w:szCs w:val="24"/>
+        </w:rPr>
+        <w:t>Emergency</w:t>
+      </w:r>
+      <w:proofErr w:type="spellEnd"/>
+      <w:r>
+        <w:rPr>
+          <w:rFonts w:cstheme="minorHAnsi"/>
+          <w:sz w:val="24"/>
+          <w:szCs w:val="24"/>
+        </w:rPr>
+        <w:t xml:space="preserve"> Response Team</w:t>
+      </w:r>
+    </w:p>
+    <w:p>
+      <w:pPr>
+        <w:rPr>
+          <w:rFonts w:cstheme="minorHAnsi"/>
+          <w:sz w:val="24"/>
+          <w:szCs w:val="24"/>
+        </w:rPr>
+      </w:pPr>
+      <w:r>
+        <w:rPr>
+          <w:rFonts w:cstheme="minorHAnsi"/>
+          <w:sz w:val="24"/>
+          <w:szCs w:val="24"/>
+        </w:rPr>
+        <w:t xml:space="preserve">NÚKIB </w:t>
+      </w:r>
+      <w:r>
+        <w:rPr>
+          <w:rFonts w:cstheme="minorHAnsi"/>
+          <w:sz w:val="24"/>
+          <w:szCs w:val="24"/>
+        </w:rPr>
+        <w:t>–</w:t>
+      </w:r>
+      <w:r>
+        <w:rPr>
+          <w:rFonts w:cstheme="minorHAnsi"/>
+          <w:sz w:val="24"/>
+          <w:szCs w:val="24"/>
+        </w:rPr>
+        <w:t xml:space="preserve"> </w:t>
+      </w:r>
+      <w:r>
+        <w:rPr>
+          <w:rFonts w:cstheme="minorHAnsi"/>
+          <w:sz w:val="24"/>
+          <w:szCs w:val="24"/>
+        </w:rPr>
+        <w:t>Národní Úřad Kybernetické a Informační Bezpečnosti</w:t>
+      </w:r>
+      <w:r>
+        <w:rPr>
+          <w:rFonts w:cstheme="minorHAnsi"/>
+          <w:sz w:val="24"/>
+          <w:szCs w:val="24"/>
+        </w:rPr>
+        <w:t xml:space="preserve">(Správní orgán </w:t>
+      </w:r>
+      <w:r>
+        <w:rPr>
+          <w:rFonts w:cstheme="minorHAnsi"/>
+          <w:sz w:val="24"/>
+          <w:szCs w:val="24"/>
+        </w:rPr>
+        <w:t>pro oblast kybernetické bezpečnosti)</w:t>
+      </w:r>
+    </w:p>
+    <w:p>
+      <w:pPr>
+        <w:rPr>
+          <w:rFonts w:cstheme="minorHAnsi"/>
           <w:b/>
           <w:bCs/>
           <w:sz w:val="28"/>
           <w:szCs w:val="28"/>
         </w:rPr>
       </w:pPr>
-    </w:p>
-    <w:p>
-      <w:pPr>
-        <w:rPr>
+      <w:r>
+        <w:rPr>
+          <w:rFonts w:cstheme="minorHAnsi"/>
+          <w:b/>
+          <w:bCs/>
           <w:sz w:val="28"/>
           <w:szCs w:val="28"/>
         </w:rPr>
-      </w:pPr>
-    </w:p>
-    <w:p>
-      <w:pPr>
-        <w:rPr>
+        <w:t>Dopad zákona o KB na běžného uživatele</w:t>
+      </w:r>
+    </w:p>
+    <w:p>
+      <w:pPr>
+        <w:rPr>
+          <w:rFonts w:cstheme="minorHAnsi"/>
+          <w:sz w:val="24"/>
+          <w:szCs w:val="24"/>
+        </w:rPr>
+      </w:pPr>
+      <w:r>
+        <w:rPr>
+          <w:rFonts w:cstheme="minorHAnsi"/>
+          <w:sz w:val="24"/>
+          <w:szCs w:val="24"/>
+        </w:rPr>
+        <w:t>V celku žádný. Zákon o kybernetické bezpečnosti výhradně upravuje větší NÚKIB vydá varování o existenci hrozby v oblasti KB, na kterou je nutné bezprostředně reagovat.</w:t>
+      </w:r>
+    </w:p>
+    <w:p>
+      <w:pPr>
+        <w:rPr>
+          <w:rFonts w:cstheme="minorHAnsi"/>
+          <w:sz w:val="24"/>
+          <w:szCs w:val="24"/>
+        </w:rPr>
+      </w:pPr>
+      <w:r>
+        <w:rPr>
+          <w:rFonts w:cstheme="minorHAnsi"/>
+          <w:sz w:val="24"/>
+          <w:szCs w:val="24"/>
+        </w:rPr>
+        <w:t>Běžný uživatel, který se nenachází v pozici pracovníka významné nebo kritické sítě elektronických komunikací nebo informačního systému nemusí dodržovat varování od úřadu varování a nebude za to trestán.</w:t>
+      </w:r>
+    </w:p>
+    <w:p>
+      <w:pPr>
+        <w:rPr>
+          <w:rFonts w:cstheme="minorHAnsi"/>
           <w:b/>
           <w:bCs/>
           <w:sz w:val="28"/>
@@ -307,6 +488,7 @@
     <w:p>
       <w:pPr>
         <w:rPr>
+          <w:rFonts w:cstheme="minorHAnsi"/>
           <w:b/>
           <w:bCs/>
           <w:sz w:val="28"/>
@@ -315,132 +497,173 @@
       </w:pPr>
       <w:r>
         <w:rPr>
+          <w:rFonts w:cstheme="minorHAnsi"/>
           <w:b/>
           <w:bCs/>
           <w:sz w:val="28"/>
           <w:szCs w:val="28"/>
         </w:rPr>
-        <w:t>Dopad zákona o KB na běžného uživatele</w:t>
-      </w:r>
-    </w:p>
-    <w:p>
-      <w:pPr>
-        <w:rPr>
-          <w:sz w:val="24"/>
-          <w:szCs w:val="24"/>
-        </w:rPr>
-      </w:pPr>
-      <w:r>
-        <w:rPr>
-          <w:sz w:val="24"/>
-          <w:szCs w:val="24"/>
-        </w:rPr>
-        <w:t>V celku žádný. Zákon o kybernetické bezpečnosti výhradně upravuje větší NÚKIB vydá varování o existenci hrozby v oblasti KB, na kterou je nutné bezprostředně reagovat.</w:t>
-      </w:r>
-    </w:p>
-    <w:p>
-      <w:pPr>
-        <w:rPr>
-          <w:sz w:val="24"/>
-          <w:szCs w:val="24"/>
-        </w:rPr>
-      </w:pPr>
-      <w:r>
-        <w:rPr>
-          <w:sz w:val="24"/>
-          <w:szCs w:val="24"/>
-        </w:rPr>
-        <w:lastRenderedPageBreak/>
-        <w:t>Běžný uživatel, který se nenachází v pozici pracovníka významné nebo kritické sítě elektronických komunikací nebo informačního systému nemusí dodržovat varování od úřadu varování a nebude za to trestán.</w:t>
-      </w:r>
-    </w:p>
-    <w:p>
-      <w:pPr>
-        <w:rPr>
+        <w:t>Právní odpovědnost s připojením k internetu</w:t>
+      </w:r>
+    </w:p>
+    <w:p>
+      <w:pPr>
+        <w:rPr>
+          <w:rFonts w:cstheme="minorHAnsi"/>
+          <w:sz w:val="24"/>
+          <w:szCs w:val="24"/>
+        </w:rPr>
+      </w:pPr>
+      <w:r>
+        <w:rPr>
+          <w:rFonts w:cstheme="minorHAnsi"/>
+          <w:sz w:val="24"/>
+          <w:szCs w:val="24"/>
+        </w:rPr>
+        <w:t xml:space="preserve">Právo na přístup k internetu bez omezování patří jako základní lidské </w:t>
+      </w:r>
+      <w:r>
+        <w:rPr>
+          <w:rFonts w:cstheme="minorHAnsi"/>
+          <w:sz w:val="24"/>
+          <w:szCs w:val="24"/>
+        </w:rPr>
+        <w:t>právo na informace a svobodu projevu a přístup k informacím.</w:t>
+      </w:r>
+    </w:p>
+    <w:p>
+      <w:pPr>
+        <w:rPr>
+          <w:rFonts w:cstheme="minorHAnsi"/>
+          <w:sz w:val="24"/>
+          <w:szCs w:val="24"/>
+        </w:rPr>
+      </w:pPr>
+      <w:r>
+        <w:rPr>
+          <w:rFonts w:cstheme="minorHAnsi"/>
+          <w:sz w:val="24"/>
+          <w:szCs w:val="24"/>
+        </w:rPr>
+        <w:t>Pro používání připojení k internetu si každý operátor klade své podmínky a u mého providera internetového připojení nemám žádné právní odpovědnosti</w:t>
+      </w:r>
+      <w:r>
+        <w:rPr>
+          <w:rFonts w:cstheme="minorHAnsi"/>
+          <w:sz w:val="24"/>
+          <w:szCs w:val="24"/>
+        </w:rPr>
+        <w:t>.</w:t>
+      </w:r>
+    </w:p>
+    <w:p>
+      <w:pPr>
+        <w:spacing w:after="0" w:line="240" w:lineRule="auto"/>
+        <w:rPr>
+          <w:rFonts w:eastAsia="Times New Roman" w:cstheme="minorHAnsi"/>
+          <w:sz w:val="24"/>
+          <w:szCs w:val="24"/>
+        </w:rPr>
+      </w:pPr>
+    </w:p>
+    <w:p>
+      <w:pPr>
+        <w:spacing w:after="0" w:line="240" w:lineRule="auto"/>
+        <w:rPr>
+          <w:rFonts w:eastAsia="Times New Roman" w:cstheme="minorHAnsi"/>
           <w:b/>
           <w:bCs/>
           <w:sz w:val="28"/>
           <w:szCs w:val="28"/>
         </w:rPr>
       </w:pPr>
-    </w:p>
-    <w:p>
-      <w:pPr>
-        <w:rPr>
+      <w:r>
+        <w:rPr>
+          <w:rFonts w:eastAsia="Times New Roman" w:cstheme="minorHAnsi"/>
           <w:b/>
           <w:bCs/>
           <w:sz w:val="28"/>
           <w:szCs w:val="28"/>
         </w:rPr>
-      </w:pPr>
-      <w:r>
-        <w:rPr>
+        <w:t>Závěr</w:t>
+      </w:r>
+    </w:p>
+    <w:p>
+      <w:pPr>
+        <w:spacing w:after="0" w:line="240" w:lineRule="auto"/>
+        <w:rPr>
+          <w:rFonts w:eastAsia="Times New Roman" w:cstheme="minorHAnsi"/>
           <w:b/>
           <w:bCs/>
           <w:sz w:val="28"/>
           <w:szCs w:val="28"/>
         </w:rPr>
-        <w:t>Právní odpovědnost s připojením k internetu</w:t>
-      </w:r>
-    </w:p>
-    <w:p>
-      <w:pPr>
-        <w:rPr>
-          <w:sz w:val="24"/>
-          <w:szCs w:val="24"/>
-        </w:rPr>
-      </w:pPr>
-      <w:r>
-        <w:rPr>
-          <w:sz w:val="24"/>
-          <w:szCs w:val="24"/>
-        </w:rPr>
-        <w:t xml:space="preserve">Právo na přístup k internetu bez omezování patří jako základní lidské </w:t>
-      </w:r>
-      <w:r>
-        <w:rPr>
-          <w:sz w:val="24"/>
-          <w:szCs w:val="24"/>
-        </w:rPr>
-        <w:t>právo na informace a svobodu projevu a přístup k informacím.</w:t>
-      </w:r>
-    </w:p>
-    <w:p>
-      <w:pPr>
-        <w:rPr>
-          <w:sz w:val="24"/>
-          <w:szCs w:val="24"/>
-        </w:rPr>
-      </w:pPr>
-      <w:r>
-        <w:rPr>
-          <w:sz w:val="24"/>
-          <w:szCs w:val="24"/>
-        </w:rPr>
-        <w:t>Pro používání připojení k internetu si každý operátor klade své podmínky a u mého providera internetového připojení nemám žádné právní odpovědnosti</w:t>
-      </w:r>
-      <w:r>
-        <w:rPr>
-          <w:sz w:val="24"/>
-          <w:szCs w:val="24"/>
-        </w:rPr>
-        <w:t>.</w:t>
-      </w:r>
-    </w:p>
-    <w:p>
-      <w:pPr>
-        <w:rPr>
-          <w:sz w:val="24"/>
-          <w:szCs w:val="24"/>
-        </w:rPr>
-      </w:pPr>
-    </w:p>
-    <w:p>
-      <w:pPr>
-        <w:rPr>
-          <w:sz w:val="24"/>
-          <w:szCs w:val="24"/>
-          <w:lang w:val="en-US"/>
+      </w:pPr>
+    </w:p>
+    <w:p>
+      <w:pPr>
+        <w:spacing w:after="0" w:line="240" w:lineRule="auto"/>
+        <w:rPr>
+          <w:rFonts w:eastAsia="Times New Roman" w:cstheme="minorHAnsi"/>
+          <w:sz w:val="24"/>
+          <w:szCs w:val="24"/>
+        </w:rPr>
+      </w:pPr>
+      <w:r>
+        <w:rPr>
+          <w:rFonts w:eastAsia="Times New Roman" w:cstheme="minorHAnsi"/>
+          <w:sz w:val="24"/>
+          <w:szCs w:val="24"/>
+        </w:rPr>
+        <w:t xml:space="preserve">Závěrem lze říci, že tato práce stála velmi úsilí a mnoho času </w:t>
+      </w:r>
+      <w:proofErr w:type="spellStart"/>
+      <w:r>
+        <w:rPr>
+          <w:rFonts w:eastAsia="Times New Roman" w:cstheme="minorHAnsi"/>
+          <w:sz w:val="24"/>
+          <w:szCs w:val="24"/>
+        </w:rPr>
+        <w:t>pročítaním</w:t>
+      </w:r>
+      <w:proofErr w:type="spellEnd"/>
+      <w:r>
+        <w:rPr>
+          <w:rFonts w:eastAsia="Times New Roman" w:cstheme="minorHAnsi"/>
+          <w:sz w:val="24"/>
+          <w:szCs w:val="24"/>
+        </w:rPr>
+        <w:t xml:space="preserve"> velkých knih a dalo mi to velký nadhled a pohled do právnického světa a logiky.</w:t>
+      </w:r>
+    </w:p>
+    <w:p>
+      <w:pPr>
+        <w:spacing w:after="0" w:line="240" w:lineRule="auto"/>
+        <w:rPr>
+          <w:rFonts w:eastAsia="Times New Roman" w:cstheme="minorHAnsi"/>
+          <w:sz w:val="24"/>
+          <w:szCs w:val="24"/>
+        </w:rPr>
+      </w:pPr>
+    </w:p>
+    <w:p>
+      <w:pPr>
+        <w:spacing w:after="0" w:line="240" w:lineRule="auto"/>
+        <w:rPr>
+          <w:rFonts w:eastAsia="Times New Roman" w:cstheme="minorHAnsi"/>
+          <w:b/>
+          <w:bCs/>
+          <w:sz w:val="28"/>
+          <w:szCs w:val="28"/>
+        </w:rPr>
+      </w:pPr>
+    </w:p>
+    <w:p>
+      <w:pPr>
+        <w:rPr>
+          <w:rFonts w:cstheme="minorHAnsi"/>
+          <w:sz w:val="24"/>
+          <w:szCs w:val="24"/>
         </w:rPr>
       </w:pPr>
     </w:p>

</xml_diff>